<commit_message>
updated yaml file and template for code
</commit_message>
<xml_diff>
--- a/HowTo/CreateDocmentation/reference.docx
+++ b/HowTo/CreateDocmentation/reference.docx
@@ -58,15 +58,7 @@
       </w:pPr>
       <w:bookmarkStart w:id="1" w:name="heading-2"/>
       <w:r>
-        <w:rPr>
-          <w:rStyle w:val="Heading1Char"/>
-          <w:sz w:val="32"/>
-          <w:szCs w:val="32"/>
-        </w:rPr>
-        <w:t>Heading</w:t>
-      </w:r>
-      <w:r>
-        <w:t xml:space="preserve"> 2</w:t>
+        <w:t>Heading 2</w:t>
       </w:r>
       <w:bookmarkEnd w:id="1"/>
     </w:p>
@@ -164,7 +156,7 @@
       <w:r>
         <w:t xml:space="preserve">. </w:t>
       </w:r>
-      <w:hyperlink r:id="rId10">
+      <w:hyperlink r:id="rId7">
         <w:r>
           <w:rPr>
             <w:rStyle w:val="Hyperlink"/>
@@ -308,6 +300,14 @@
         <w:t>Definition</w:t>
       </w:r>
     </w:p>
+    <w:p>
+      <w:pPr>
+        <w:pStyle w:val="SourceCode"/>
+      </w:pPr>
+      <w:r>
+        <w:t>Source Code</w:t>
+      </w:r>
+    </w:p>
     <w:sectPr>
       <w:footnotePr>
         <w:numRestart w:val="eachSect"/>
@@ -324,6 +324,9 @@
 <w:endnotes xmlns:wpc="http://schemas.microsoft.com/office/word/2010/wordprocessingCanvas" xmlns:cx="http://schemas.microsoft.com/office/drawing/2014/chartex" xmlns:cx1="http://schemas.microsoft.com/office/drawing/2015/9/8/chartex" xmlns:cx2="http://schemas.microsoft.com/office/drawing/2015/10/21/chartex" xmlns:cx3="http://schemas.microsoft.com/office/drawing/2016/5/9/chartex" xmlns:cx4="http://schemas.microsoft.com/office/drawing/2016/5/10/chartex" xmlns:cx5="http://schemas.microsoft.com/office/drawing/2016/5/11/chartex" xmlns:cx6="http://schemas.microsoft.com/office/drawing/2016/5/12/chartex" xmlns:cx7="http://schemas.microsoft.com/office/drawing/2016/5/13/chartex" xmlns:cx8="http://schemas.microsoft.com/office/drawing/2016/5/14/chartex" xmlns:mc="http://schemas.openxmlformats.org/markup-compatibility/2006" xmlns:aink="http://schemas.microsoft.com/office/drawing/2016/ink" xmlns:am3d="http://schemas.microsoft.com/office/drawing/2017/model3d" xmlns:o="urn:schemas-microsoft-com:office:office" xmlns:oel="http://schemas.microsoft.com/office/2019/extlst" xmlns:r="http://schemas.openxmlformats.org/officeDocument/2006/relationships" xmlns:m="http://schemas.openxmlformats.org/officeDocument/2006/math" xmlns:v="urn:schemas-microsoft-com:vml" xmlns:wp14="http://schemas.microsoft.com/office/word/2010/wordprocessingDrawing" xmlns:wp="http://schemas.openxmlformats.org/drawingml/2006/wordprocessingDrawing" xmlns:w10="urn:schemas-microsoft-com:office:word" xmlns:w="http://schemas.openxmlformats.org/wordprocessingml/2006/main" xmlns:w14="http://schemas.microsoft.com/office/word/2010/wordml" xmlns:w15="http://schemas.microsoft.com/office/word/2012/wordml" xmlns:w16cex="http://schemas.microsoft.com/office/word/2018/wordml/cex" xmlns:w16cid="http://schemas.microsoft.com/office/word/2016/wordml/cid" xmlns:w16="http://schemas.microsoft.com/office/word/2018/wordml" xmlns:w16du="http://schemas.microsoft.com/office/word/2023/wordml/word16du" xmlns:w16sdtdh="http://schemas.microsoft.com/office/word/2020/wordml/sdtdatahash" xmlns:w16sdtfl="http://schemas.microsoft.com/office/word/2024/wordml/sdtformatlock" xmlns:w16se="http://schemas.microsoft.com/office/word/2015/wordml/symex" xmlns:wpg="http://schemas.microsoft.com/office/word/2010/wordprocessingGroup" xmlns:wpi="http://schemas.microsoft.com/office/word/2010/wordprocessingInk" xmlns:wne="http://schemas.microsoft.com/office/word/2006/wordml" xmlns:wps="http://schemas.microsoft.com/office/word/2010/wordprocessingShape" mc:Ignorable="w14 w15 w16se w16cid w16 w16cex w16sdtdh w16sdtfl w16du wp14">
   <w:endnote w:type="separator" w:id="-1">
     <w:p>
+      <w:pPr>
+        <w:spacing w:after="0"/>
+      </w:pPr>
       <w:r>
         <w:separator/>
       </w:r>
@@ -331,6 +334,9 @@
   </w:endnote>
   <w:endnote w:type="continuationSeparator" w:id="0">
     <w:p>
+      <w:pPr>
+        <w:spacing w:after="0"/>
+      </w:pPr>
       <w:r>
         <w:continuationSeparator/>
       </w:r>
@@ -387,7 +393,7 @@
   <w:abstractNum w:abstractNumId="0" w15:restartNumberingAfterBreak="0">
     <w:nsid w:val="170CD2DE"/>
     <w:multiLevelType w:val="multilevel"/>
-    <w:tmpl w:val="229E83D8"/>
+    <w:tmpl w:val="BA6673DC"/>
     <w:lvl w:ilvl="0">
       <w:numFmt w:val="bullet"/>
       <w:lvlText w:val=" "/>
@@ -488,7 +494,7 @@
       </w:pPr>
     </w:lvl>
   </w:abstractNum>
-  <w:num w:numId="1" w16cid:durableId="744109885">
+  <w:num w:numId="1" w16cid:durableId="713696262">
     <w:abstractNumId w:val="0"/>
   </w:num>
 </w:numbering>
@@ -758,10 +764,6 @@
   <w:style w:type="paragraph" w:default="1" w:styleId="Normal">
     <w:name w:val="Normal"/>
     <w:qFormat/>
-    <w:rsid w:val="00B324BF"/>
-    <w:pPr>
-      <w:spacing w:after="0"/>
-    </w:pPr>
   </w:style>
   <w:style w:type="paragraph" w:styleId="Heading1">
     <w:name w:val="heading 1"/>
@@ -789,14 +791,15 @@
     <w:basedOn w:val="Normal"/>
     <w:next w:val="BodyText"/>
     <w:link w:val="Heading2Char"/>
-    <w:autoRedefine/>
     <w:uiPriority w:val="9"/>
+    <w:semiHidden/>
     <w:unhideWhenUsed/>
     <w:qFormat/>
-    <w:rsid w:val="00564CF0"/>
+    <w:rsid w:val="00A10FD9"/>
     <w:pPr>
       <w:keepNext/>
       <w:keepLines/>
+      <w:spacing w:before="160" w:after="80"/>
       <w:outlineLvl w:val="1"/>
     </w:pPr>
     <w:rPr>
@@ -886,7 +889,7 @@
     <w:pPr>
       <w:keepNext/>
       <w:keepLines/>
-      <w:spacing w:before="40"/>
+      <w:spacing w:before="40" w:after="0"/>
       <w:outlineLvl w:val="5"/>
     </w:pPr>
     <w:rPr>
@@ -909,7 +912,7 @@
     <w:pPr>
       <w:keepNext/>
       <w:keepLines/>
-      <w:spacing w:before="40"/>
+      <w:spacing w:before="40" w:after="0"/>
       <w:outlineLvl w:val="6"/>
     </w:pPr>
     <w:rPr>
@@ -930,6 +933,7 @@
     <w:pPr>
       <w:keepNext/>
       <w:keepLines/>
+      <w:spacing w:after="0"/>
       <w:outlineLvl w:val="7"/>
     </w:pPr>
     <w:rPr>
@@ -952,6 +956,7 @@
     <w:pPr>
       <w:keepNext/>
       <w:keepLines/>
+      <w:spacing w:after="0"/>
       <w:outlineLvl w:val="8"/>
     </w:pPr>
     <w:rPr>
@@ -1108,7 +1113,7 @@
     <w:pPr>
       <w:keepNext/>
       <w:keepLines/>
-      <w:spacing w:before="300"/>
+      <w:spacing w:before="300" w:after="0"/>
       <w:jc w:val="center"/>
     </w:pPr>
     <w:rPr>
@@ -1155,7 +1160,8 @@
     <w:basedOn w:val="DefaultParagraphFont"/>
     <w:link w:val="Heading2"/>
     <w:uiPriority w:val="9"/>
-    <w:rsid w:val="00564CF0"/>
+    <w:semiHidden/>
+    <w:rsid w:val="00A10FD9"/>
     <w:rPr>
       <w:rFonts w:asciiTheme="majorHAnsi" w:eastAsiaTheme="majorEastAsia" w:hAnsiTheme="majorHAnsi" w:cstheme="majorBidi"/>
       <w:color w:val="0F4761" w:themeColor="accent1" w:themeShade="BF"/>
@@ -1317,6 +1323,7 @@
     <w:pPr>
       <w:keepNext/>
       <w:keepLines/>
+      <w:spacing w:after="0"/>
     </w:pPr>
     <w:rPr>
       <w:b/>
@@ -1401,6 +1408,35 @@
       <w:spacing w:before="240" w:line="259" w:lineRule="auto"/>
       <w:outlineLvl w:val="9"/>
     </w:pPr>
+  </w:style>
+  <w:style w:type="paragraph" w:customStyle="1" w:styleId="SourceCode">
+    <w:name w:val="Source Code"/>
+    <w:basedOn w:val="Title"/>
+    <w:link w:val="SourceCodeChar"/>
+    <w:qFormat/>
+    <w:rsid w:val="00C926F3"/>
+    <w:pPr>
+      <w:pBdr>
+        <w:left w:val="dotted" w:sz="4" w:space="4" w:color="auto"/>
+      </w:pBdr>
+      <w:spacing w:before="120" w:after="120"/>
+      <w:ind w:left="288"/>
+    </w:pPr>
+    <w:rPr>
+      <w:rFonts w:ascii="Consolas" w:hAnsi="Consolas"/>
+      <w:sz w:val="20"/>
+    </w:rPr>
+  </w:style>
+  <w:style w:type="character" w:customStyle="1" w:styleId="SourceCodeChar">
+    <w:name w:val="Source Code Char"/>
+    <w:basedOn w:val="TitleChar"/>
+    <w:link w:val="SourceCode"/>
+    <w:rsid w:val="00C926F3"/>
+    <w:rPr>
+      <w:rFonts w:ascii="Consolas" w:eastAsiaTheme="majorEastAsia" w:hAnsi="Consolas" w:cstheme="majorBidi"/>
+      <w:sz w:val="20"/>
+      <w:szCs w:val="56"/>
+    </w:rPr>
   </w:style>
 </w:styles>
 </file>
@@ -1944,6 +1980,15 @@
 </file>
 
 <file path=customXml/item2.xml><?xml version="1.0" encoding="utf-8"?>
+<?mso-contentType ?>
+<FormTemplates xmlns="http://schemas.microsoft.com/sharepoint/v3/contenttype/forms">
+  <Display>DocumentLibraryForm</Display>
+  <Edit>DocumentLibraryForm</Edit>
+  <New>DocumentLibraryForm</New>
+</FormTemplates>
+</file>
+
+<file path=customXml/item3.xml><?xml version="1.0" encoding="utf-8"?>
 <p:properties xmlns:p="http://schemas.microsoft.com/office/2006/metadata/properties" xmlns:xsi="http://www.w3.org/2001/XMLSchema-instance" xmlns:pc="http://schemas.microsoft.com/office/infopath/2007/PartnerControls">
   <documentManagement>
     <lcf76f155ced4ddcb4097134ff3c332f xmlns="76be0ad5-b9b0-4e7d-b702-c13e1321c6a6">
@@ -1954,49 +1999,14 @@
 </p:properties>
 </file>
 
-<file path=customXml/item3.xml><?xml version="1.0" encoding="utf-8"?>
-<?mso-contentType ?>
-<FormTemplates xmlns="http://schemas.microsoft.com/sharepoint/v3/contenttype/forms">
-  <Display>DocumentLibraryForm</Display>
-  <Edit>DocumentLibraryForm</Edit>
-  <New>DocumentLibraryForm</New>
-</FormTemplates>
-</file>
-
 <file path=customXml/itemProps1.xml><?xml version="1.0" encoding="utf-8"?>
-<ds:datastoreItem xmlns:ds="http://schemas.openxmlformats.org/officeDocument/2006/customXml" ds:itemID="{B76A256D-E3AD-45A4-9D4A-CB715C5E28A7}">
-  <ds:schemaRefs>
-    <ds:schemaRef ds:uri="http://schemas.microsoft.com/office/2006/metadata/contentType"/>
-    <ds:schemaRef ds:uri="http://schemas.microsoft.com/office/2006/metadata/properties/metaAttributes"/>
-    <ds:schemaRef ds:uri="http://www.w3.org/2001/XMLSchema"/>
-    <ds:schemaRef ds:uri="http://schemas.microsoft.com/office/2006/metadata/properties"/>
-    <ds:schemaRef ds:uri="76be0ad5-b9b0-4e7d-b702-c13e1321c6a6"/>
-    <ds:schemaRef ds:uri="add84da9-6362-4c03-8fca-9efb227ca52c"/>
-    <ds:schemaRef ds:uri="http://schemas.microsoft.com/office/2006/documentManagement/types"/>
-    <ds:schemaRef ds:uri="http://schemas.microsoft.com/office/infopath/2007/PartnerControls"/>
-    <ds:schemaRef ds:uri="http://schemas.openxmlformats.org/package/2006/metadata/core-properties"/>
-    <ds:schemaRef ds:uri="http://purl.org/dc/elements/1.1/"/>
-    <ds:schemaRef ds:uri="http://purl.org/dc/terms/"/>
-    <ds:schemaRef ds:uri="http://schemas.microsoft.com/internal/obd"/>
-  </ds:schemaRefs>
-</ds:datastoreItem>
+<ds:datastoreItem xmlns:ds="http://schemas.openxmlformats.org/officeDocument/2006/customXml" ds:itemID="{23D1EE7B-0A78-408B-921D-55D2BC2C5AB6}"/>
 </file>
 
 <file path=customXml/itemProps2.xml><?xml version="1.0" encoding="utf-8"?>
-<ds:datastoreItem xmlns:ds="http://schemas.openxmlformats.org/officeDocument/2006/customXml" ds:itemID="{EE1AE94B-66FB-4ABE-8EE7-7F605915D5E6}">
-  <ds:schemaRefs>
-    <ds:schemaRef ds:uri="http://schemas.microsoft.com/office/2006/metadata/properties"/>
-    <ds:schemaRef ds:uri="http://schemas.microsoft.com/office/infopath/2007/PartnerControls"/>
-    <ds:schemaRef ds:uri="76be0ad5-b9b0-4e7d-b702-c13e1321c6a6"/>
-    <ds:schemaRef ds:uri="add84da9-6362-4c03-8fca-9efb227ca52c"/>
-  </ds:schemaRefs>
-</ds:datastoreItem>
+<ds:datastoreItem xmlns:ds="http://schemas.openxmlformats.org/officeDocument/2006/customXml" ds:itemID="{945E0BBF-FA4C-433A-8422-AB807BE304C8}"/>
 </file>
 
 <file path=customXml/itemProps3.xml><?xml version="1.0" encoding="utf-8"?>
-<ds:datastoreItem xmlns:ds="http://schemas.openxmlformats.org/officeDocument/2006/customXml" ds:itemID="{C007C1AB-E23D-40AA-A1FF-24E36A744D45}">
-  <ds:schemaRefs>
-    <ds:schemaRef ds:uri="http://schemas.microsoft.com/sharepoint/v3/contenttype/forms"/>
-  </ds:schemaRefs>
-</ds:datastoreItem>
+<ds:datastoreItem xmlns:ds="http://schemas.openxmlformats.org/officeDocument/2006/customXml" ds:itemID="{F80628BC-B66B-4C1B-9B3F-0A87E314F62E}"/>
 </file>
</xml_diff>